<commit_message>
Updated Week 11 materials
</commit_message>
<xml_diff>
--- a/week11/Week11_Homework.docx
+++ b/week11/Week11_Homework.docx
@@ -262,6 +262,108 @@
           <w:rFonts w:ascii="Sans" w:hAnsi="Sans"/>
           <w:b/>
         </w:rPr>
+        <w:t>Checksum of the Tor Browser Installer</w:t>
+      </w:r>
+    </w:p>
+    <w:p>
+      <w:pPr>
+        <w:pStyle w:val="Normal"/>
+        <w:bidi w:val="0"/>
+        <w:spacing w:before="180" w:after="180"/>
+        <w:jc w:val="left"/>
+        <w:rPr>
+          <w:rFonts w:ascii="Sans" w:hAnsi="Sans"/>
+        </w:rPr>
+      </w:pPr>
+      <w:r>
+        <w:rPr>
+          <w:rFonts w:ascii="Sans" w:hAnsi="Sans"/>
+        </w:rPr>
+        <w:t>We can check the SHA256 hash value of the file we downloaded via the command:</w:t>
+      </w:r>
+    </w:p>
+    <w:p>
+      <w:pPr>
+        <w:pStyle w:val="Normal"/>
+        <w:bidi w:val="0"/>
+        <w:spacing w:before="180" w:after="180"/>
+        <w:jc w:val="left"/>
+        <w:rPr>
+          <w:rFonts w:ascii="monospace" w:hAnsi="monospace"/>
+        </w:rPr>
+      </w:pPr>
+      <w:r>
+        <w:rPr>
+          <w:rFonts w:ascii="monospace" w:hAnsi="monospace"/>
+        </w:rPr>
+        <w:t>sha256sum ~/Desktop/tor-browser-linux64-12.0_ALL.tar.xz</w:t>
+      </w:r>
+    </w:p>
+    <w:p>
+      <w:pPr>
+        <w:pStyle w:val="Normal"/>
+        <w:bidi w:val="0"/>
+        <w:spacing w:before="180" w:after="180"/>
+        <w:jc w:val="left"/>
+        <w:rPr/>
+      </w:pPr>
+      <w:r>
+        <w:rPr>
+          <w:rFonts w:ascii="Sans" w:hAnsi="Sans"/>
+        </w:rPr>
+        <w:t xml:space="preserve">This hash is a </w:t>
+      </w:r>
+      <w:hyperlink r:id="rId9">
+        <w:r>
+          <w:rPr>
+            <w:rStyle w:val="InternetLink"/>
+            <w:rFonts w:ascii="Sans" w:hAnsi="Sans"/>
+            <w:color w:val="0000FF"/>
+            <w:u w:val="single"/>
+          </w:rPr>
+          <w:t>checksum</w:t>
+        </w:r>
+      </w:hyperlink>
+      <w:r>
+        <w:rPr>
+          <w:rFonts w:ascii="Sans" w:hAnsi="Sans"/>
+        </w:rPr>
+        <w:t xml:space="preserve"> that can be used to verify the integrity of the file. For example, it can be compared against the checksum listed at the origin of the download (in this case, the https://torproject.org website).</w:t>
+      </w:r>
+    </w:p>
+    <w:p>
+      <w:pPr>
+        <w:pStyle w:val="Normal"/>
+        <w:bidi w:val="0"/>
+        <w:spacing w:before="180" w:after="180"/>
+        <w:jc w:val="left"/>
+        <w:rPr>
+          <w:rFonts w:ascii="Sans" w:hAnsi="Sans"/>
+        </w:rPr>
+      </w:pPr>
+      <w:r>
+        <w:rPr>
+          <w:rFonts w:ascii="Sans" w:hAnsi="Sans"/>
+        </w:rPr>
+        <w:t>However, we can go one step further by verifying the authorship (e.g. the authenticity) of the file and know with cryptographic certainty that we downloaded the exact file created by the Tor Project Developers. This can guard against attacks such as attacker-in-the-middle (AiTM or MiTM).</w:t>
+      </w:r>
+    </w:p>
+    <w:p>
+      <w:pPr>
+        <w:pStyle w:val="Normal"/>
+        <w:bidi w:val="0"/>
+        <w:spacing w:before="210" w:after="180"/>
+        <w:jc w:val="left"/>
+        <w:rPr>
+          <w:rFonts w:ascii="Sans" w:hAnsi="Sans"/>
+          <w:b/>
+        </w:rPr>
+      </w:pPr>
+      <w:r>
+        <w:rPr>
+          <w:rFonts w:ascii="Sans" w:hAnsi="Sans"/>
+          <w:b/>
+        </w:rPr>
         <w:t>Tor Project Developer Signature</w:t>
       </w:r>
     </w:p>
@@ -332,7 +434,7 @@
         <w:rPr>
           <w:rFonts w:ascii="Sans" w:hAnsi="Sans"/>
         </w:rPr>
-        <w:t xml:space="preserve">It's easiest for the following commands to just navigate into the Desktop directory: </w:t>
+        <w:t xml:space="preserve">We will verify this signature using the commands below. It's easiest to use the following commands if we navigate into the Desktop directory: </w:t>
       </w:r>
     </w:p>
     <w:p>
@@ -391,7 +493,7 @@
         <w:jc w:val="left"/>
         <w:rPr/>
       </w:pPr>
-      <w:hyperlink r:id="rId9">
+      <w:hyperlink r:id="rId10">
         <w:r>
           <w:rPr>
             <w:rStyle w:val="InternetLink"/>
@@ -548,7 +650,7 @@
         </w:rPr>
         <w:t xml:space="preserve">The Tor network is often referred to as the </w:t>
       </w:r>
-      <w:hyperlink r:id="rId10">
+      <w:hyperlink r:id="rId11">
         <w:r>
           <w:rPr>
             <w:rStyle w:val="InternetLink"/>
@@ -580,7 +682,7 @@
         </w:rPr>
         <w:t xml:space="preserve">Tor is able to to host </w:t>
       </w:r>
-      <w:hyperlink r:id="rId11">
+      <w:hyperlink r:id="rId12">
         <w:r>
           <w:rPr>
             <w:rStyle w:val="InternetLink"/>
@@ -627,7 +729,7 @@
         <w:jc w:val="left"/>
         <w:rPr/>
       </w:pPr>
-      <w:hyperlink r:id="rId12">
+      <w:hyperlink r:id="rId13">
         <w:r>
           <w:rPr>
             <w:rStyle w:val="InternetLink"/>
@@ -653,7 +755,7 @@
         </w:rPr>
         <w:t xml:space="preserve">These .onion URLs will only work in Tor Browser or another Tor-enabled browser (like </w:t>
       </w:r>
-      <w:hyperlink r:id="rId13">
+      <w:hyperlink r:id="rId14">
         <w:r>
           <w:rPr>
             <w:rStyle w:val="InternetLink"/>
@@ -739,7 +841,7 @@
         </w:rPr>
         <w:t xml:space="preserve">We can deploy a hidden service in Kali Linux by installing </w:t>
       </w:r>
-      <w:hyperlink r:id="rId14">
+      <w:hyperlink r:id="rId15">
         <w:r>
           <w:rPr>
             <w:rStyle w:val="InternetLink"/>
@@ -878,7 +980,7 @@
         <w:jc w:val="left"/>
         <w:rPr/>
       </w:pPr>
-      <w:hyperlink r:id="rId15">
+      <w:hyperlink r:id="rId16">
         <w:r>
           <w:rPr>
             <w:rStyle w:val="InternetLink"/>

</xml_diff>